<commit_message>
Fixed some more cases
</commit_message>
<xml_diff>
--- a/Project Proposal.docx
+++ b/Project Proposal.docx
@@ -245,23 +245,7 @@
           <w:sz w:val="24"/>
           <w:szCs w:val="24"/>
         </w:rPr>
-        <w:t xml:space="preserve">Uses the CFOP </w:t>
-      </w:r>
-      <w:r>
-        <w:rPr>
-          <w:rFonts w:asciiTheme="majorBidi" w:hAnsiTheme="majorBidi" w:cstheme="majorBidi"/>
-          <w:sz w:val="24"/>
-          <w:szCs w:val="24"/>
-        </w:rPr>
-        <w:t xml:space="preserve">(not a computer algorithm) </w:t>
-      </w:r>
-      <w:r>
-        <w:rPr>
-          <w:rFonts w:asciiTheme="majorBidi" w:hAnsiTheme="majorBidi" w:cstheme="majorBidi"/>
-          <w:sz w:val="24"/>
-          <w:szCs w:val="24"/>
-        </w:rPr>
-        <w:t>method for solving the Rubik’s cube. I will achieve that by implementing it in python.</w:t>
+        <w:t>Uses the CFOP (not a computer algorithm) method for solving the Rubik’s cube. I will achieve that by implementing it in python.</w:t>
       </w:r>
     </w:p>
     <w:p>
@@ -553,6 +537,69 @@
         </w:rPr>
         <w:t>OpenCV</w:t>
       </w:r>
+    </w:p>
+    <w:p>
+      <w:pPr>
+        <w:rPr>
+          <w:rFonts w:asciiTheme="majorBidi" w:hAnsiTheme="majorBidi" w:cstheme="majorBidi"/>
+          <w:b/>
+          <w:bCs/>
+          <w:sz w:val="24"/>
+          <w:szCs w:val="24"/>
+        </w:rPr>
+      </w:pPr>
+      <w:r>
+        <w:rPr>
+          <w:rFonts w:asciiTheme="majorBidi" w:hAnsiTheme="majorBidi" w:cstheme="majorBidi"/>
+          <w:b/>
+          <w:bCs/>
+          <w:sz w:val="24"/>
+          <w:szCs w:val="24"/>
+        </w:rPr>
+        <w:t>TP2 Update:</w:t>
+      </w:r>
+    </w:p>
+    <w:p>
+      <w:pPr>
+        <w:rPr>
+          <w:rFonts w:asciiTheme="majorBidi" w:hAnsiTheme="majorBidi" w:cstheme="majorBidi"/>
+          <w:sz w:val="24"/>
+          <w:szCs w:val="24"/>
+        </w:rPr>
+      </w:pPr>
+      <w:r>
+        <w:rPr>
+          <w:rFonts w:asciiTheme="majorBidi" w:hAnsiTheme="majorBidi" w:cstheme="majorBidi"/>
+          <w:sz w:val="24"/>
+          <w:szCs w:val="24"/>
+        </w:rPr>
+        <w:t>No major design changes, there will still be four files for the project. Only change in plan is delaying the image processing part till next deadline</w:t>
+      </w:r>
+      <w:r>
+        <w:rPr>
+          <w:rFonts w:asciiTheme="majorBidi" w:hAnsiTheme="majorBidi" w:cstheme="majorBidi"/>
+          <w:sz w:val="24"/>
+          <w:szCs w:val="24"/>
+        </w:rPr>
+        <w:t xml:space="preserve"> </w:t>
+      </w:r>
+      <w:r>
+        <w:rPr>
+          <w:rFonts w:asciiTheme="majorBidi" w:hAnsiTheme="majorBidi" w:cstheme="majorBidi"/>
+          <w:sz w:val="24"/>
+          <w:szCs w:val="24"/>
+        </w:rPr>
+        <w:t>(TP3).</w:t>
+      </w:r>
+    </w:p>
+    <w:p>
+      <w:pPr>
+        <w:rPr>
+          <w:rFonts w:asciiTheme="majorBidi" w:hAnsiTheme="majorBidi" w:cstheme="majorBidi"/>
+          <w:sz w:val="24"/>
+          <w:szCs w:val="24"/>
+        </w:rPr>
+      </w:pPr>
     </w:p>
     <w:sectPr>
       <w:pgSz w:w="12240" w:h="15840"/>

</xml_diff>